<commit_message>
lock/free cam implemented AND minimap implemented
</commit_message>
<xml_diff>
--- a/Code Documentation - Anna Irene Margaritis.docx
+++ b/Code Documentation - Anna Irene Margaritis.docx
@@ -650,21 +650,7 @@
         <w:rPr>
           <w:highlight w:val="red"/>
         </w:rPr>
-        <w:t>[</w:t>
-      </w:r>
-      <w:proofErr w:type="gramStart"/>
-      <w:r>
-        <w:rPr>
-          <w:highlight w:val="red"/>
-        </w:rPr>
-        <w:t>TODO:SETPUBLIC</w:t>
-      </w:r>
-      <w:proofErr w:type="gramEnd"/>
-      <w:r>
-        <w:rPr>
-          <w:highlight w:val="red"/>
-        </w:rPr>
-        <w:t>]</w:t>
+        <w:t>[TODO:SETPUBLIC]</w:t>
       </w:r>
     </w:p>
     <w:p>
@@ -709,6 +695,18 @@
       </w:r>
     </w:p>
     <w:p>
+      <w:pPr>
+        <w:pStyle w:val="ListParagraph"/>
+        <w:numPr>
+          <w:ilvl w:val="0"/>
+          <w:numId w:val="7"/>
+        </w:numPr>
+      </w:pPr>
+      <w:r>
+        <w:t>L to lock/unlock free camera movement</w:t>
+      </w:r>
+    </w:p>
+    <w:p>
       <w:r>
         <w:t>ETC</w:t>
       </w:r>
@@ -747,15 +745,7 @@
     </w:p>
     <w:p>
       <w:r>
-        <w:t xml:space="preserve">The first is a top-down or ‘eagle-view’ camera. This is the camera mode that is on by default when launching the game. When in this mode, the camera will move to chase the spaceship and always keep it in the </w:t>
-      </w:r>
-      <w:proofErr w:type="spellStart"/>
-      <w:r>
-        <w:t>center</w:t>
-      </w:r>
-      <w:proofErr w:type="spellEnd"/>
-      <w:r>
-        <w:t xml:space="preserve"> of its view.</w:t>
+        <w:t>The first is a top-down or ‘eagle-view’ camera. This is the camera mode that is on by default when launching the game. When in this mode, the camera will move to chase the spaceship and always keep it in the center of its view.</w:t>
       </w:r>
     </w:p>
     <w:p>
@@ -784,13 +774,8 @@
       <w:pPr>
         <w:jc w:val="both"/>
       </w:pPr>
-      <w:proofErr w:type="gramStart"/>
-      <w:r>
-        <w:t>2000 word</w:t>
-      </w:r>
-      <w:proofErr w:type="gramEnd"/>
-      <w:r>
-        <w:t xml:space="preserve"> limit</w:t>
+      <w:r>
+        <w:t>2000 word limit</w:t>
       </w:r>
     </w:p>
     <w:p>

</xml_diff>

<commit_message>
spaceship now gets destroyed on collision with asteroid
</commit_message>
<xml_diff>
--- a/Code Documentation - Anna Irene Margaritis.docx
+++ b/Code Documentation - Anna Irene Margaritis.docx
@@ -650,7 +650,21 @@
         <w:rPr>
           <w:highlight w:val="red"/>
         </w:rPr>
-        <w:t>[TODO:SETPUBLIC]</w:t>
+        <w:t>[</w:t>
+      </w:r>
+      <w:proofErr w:type="gramStart"/>
+      <w:r>
+        <w:rPr>
+          <w:highlight w:val="red"/>
+        </w:rPr>
+        <w:t>TODO:SETPUBLIC</w:t>
+      </w:r>
+      <w:proofErr w:type="gramEnd"/>
+      <w:r>
+        <w:rPr>
+          <w:highlight w:val="red"/>
+        </w:rPr>
+        <w:t>]</w:t>
       </w:r>
     </w:p>
     <w:p>
@@ -667,7 +681,13 @@
         </w:numPr>
       </w:pPr>
       <w:r>
-        <w:t>WASD to move</w:t>
+        <w:t>WASD</w:t>
+      </w:r>
+      <w:r>
+        <w:t>QE</w:t>
+      </w:r>
+      <w:r>
+        <w:t xml:space="preserve"> to move</w:t>
       </w:r>
     </w:p>
     <w:p>
@@ -757,6 +777,24 @@
       <w:r>
         <w:t>The switching between camera modes is done via a Boolean that changes value every time the player hits the toggle key. When the Boolean is true, the camera will lock on the spaceship. While it is false the camera will not lock on the spaceship, and the player will be able to use the arrow keys</w:t>
       </w:r>
+    </w:p>
+    <w:p>
+      <w:r>
+        <w:br w:type="page"/>
+      </w:r>
+    </w:p>
+    <w:p>
+      <w:pPr>
+        <w:pStyle w:val="Heading1"/>
+        <w:numPr>
+          <w:ilvl w:val="0"/>
+          <w:numId w:val="6"/>
+        </w:numPr>
+      </w:pPr>
+      <w:r>
+        <w:lastRenderedPageBreak/>
+        <w:t>Minimap</w:t>
+      </w:r>
       <w:r>
         <w:br w:type="page"/>
       </w:r>
@@ -774,8 +812,13 @@
       <w:pPr>
         <w:jc w:val="both"/>
       </w:pPr>
-      <w:r>
-        <w:t>2000 word limit</w:t>
+      <w:proofErr w:type="gramStart"/>
+      <w:r>
+        <w:t>2000 word</w:t>
+      </w:r>
+      <w:proofErr w:type="gramEnd"/>
+      <w:r>
+        <w:t xml:space="preserve"> limit</w:t>
       </w:r>
     </w:p>
     <w:p>
@@ -1028,7 +1071,7 @@
   <w:abstractNum w:abstractNumId="0" w15:restartNumberingAfterBreak="0">
     <w:nsid w:val="04560143"/>
     <w:multiLevelType w:val="hybridMultilevel"/>
-    <w:tmpl w:val="B00405CA"/>
+    <w:tmpl w:val="A9C2FD14"/>
     <w:lvl w:ilvl="0" w:tplc="0809000F">
       <w:start w:val="1"/>
       <w:numFmt w:val="decimal"/>

</xml_diff>

<commit_message>
tidying up things to match the doc
</commit_message>
<xml_diff>
--- a/Code Documentation - Anna Irene Margaritis.docx
+++ b/Code Documentation - Anna Irene Margaritis.docx
@@ -273,7 +273,7 @@
               </wp:anchor>
             </w:drawing>
           </mc:Choice>
-          <mc:Fallback>
+          <mc:Fallback xmlns="">
             <w:pict>
               <v:shapetype w14:anchorId="6B4AB421" id="_x0000_t75" coordsize="21600,21600" o:spt="75" o:preferrelative="t" path="m@4@5l@4@11@9@11@9@5xe" filled="f" stroked="f">
                 <v:stroke joinstyle="miter"/>
@@ -359,13 +359,13 @@
           <w:r>
             <w:fldChar w:fldCharType="separate"/>
           </w:r>
-          <w:hyperlink w:anchor="_Toc103270526" w:history="1">
+          <w:hyperlink w:anchor="_Toc123492016" w:history="1">
             <w:r>
               <w:rPr>
                 <w:rStyle w:val="Hyperlink"/>
                 <w:noProof/>
               </w:rPr>
-              <w:t>1</w:t>
+              <w:t>1.</w:t>
             </w:r>
             <w:r>
               <w:rPr>
@@ -379,7 +379,7 @@
                 <w:rStyle w:val="Hyperlink"/>
                 <w:noProof/>
               </w:rPr>
-              <w:t>Introduction</w:t>
+              <w:t>Overview</w:t>
             </w:r>
             <w:r>
               <w:rPr>
@@ -400,7 +400,7 @@
                 <w:noProof/>
                 <w:webHidden/>
               </w:rPr>
-              <w:instrText xml:space="preserve"> PAGEREF _Toc103270526 \h </w:instrText>
+              <w:instrText xml:space="preserve"> PAGEREF _Toc123492016 \h </w:instrText>
             </w:r>
             <w:r>
               <w:rPr>
@@ -443,13 +443,13 @@
               <w:lang w:val="en-GB"/>
             </w:rPr>
           </w:pPr>
-          <w:hyperlink w:anchor="_Toc103270527" w:history="1">
+          <w:hyperlink w:anchor="_Toc123492017" w:history="1">
             <w:r>
               <w:rPr>
                 <w:rStyle w:val="Hyperlink"/>
                 <w:noProof/>
               </w:rPr>
-              <w:t>2</w:t>
+              <w:t>2.</w:t>
             </w:r>
             <w:r>
               <w:rPr>
@@ -463,7 +463,7 @@
                 <w:rStyle w:val="Hyperlink"/>
                 <w:noProof/>
               </w:rPr>
-              <w:t>Vertex Shader</w:t>
+              <w:t>Camera Modes</w:t>
             </w:r>
             <w:r>
               <w:rPr>
@@ -484,7 +484,7 @@
                 <w:noProof/>
                 <w:webHidden/>
               </w:rPr>
-              <w:instrText xml:space="preserve"> PAGEREF _Toc103270527 \h </w:instrText>
+              <w:instrText xml:space="preserve"> PAGEREF _Toc123492017 \h </w:instrText>
             </w:r>
             <w:r>
               <w:rPr>
@@ -504,7 +504,7 @@
                 <w:noProof/>
                 <w:webHidden/>
               </w:rPr>
-              <w:t>3</w:t>
+              <w:t>4</w:t>
             </w:r>
             <w:r>
               <w:rPr>
@@ -527,13 +527,13 @@
               <w:lang w:val="en-GB"/>
             </w:rPr>
           </w:pPr>
-          <w:hyperlink w:anchor="_Toc103270528" w:history="1">
+          <w:hyperlink w:anchor="_Toc123492018" w:history="1">
             <w:r>
               <w:rPr>
                 <w:rStyle w:val="Hyperlink"/>
                 <w:noProof/>
               </w:rPr>
-              <w:t>3</w:t>
+              <w:t>3.</w:t>
             </w:r>
             <w:r>
               <w:rPr>
@@ -547,7 +547,7 @@
                 <w:rStyle w:val="Hyperlink"/>
                 <w:noProof/>
               </w:rPr>
-              <w:t>Fragment Shader</w:t>
+              <w:t>Minimap</w:t>
             </w:r>
             <w:r>
               <w:rPr>
@@ -568,7 +568,7 @@
                 <w:noProof/>
                 <w:webHidden/>
               </w:rPr>
-              <w:instrText xml:space="preserve"> PAGEREF _Toc103270528 \h </w:instrText>
+              <w:instrText xml:space="preserve"> PAGEREF _Toc123492018 \h </w:instrText>
             </w:r>
             <w:r>
               <w:rPr>
@@ -588,7 +588,91 @@
                 <w:noProof/>
                 <w:webHidden/>
               </w:rPr>
-              <w:t>4</w:t>
+              <w:t>6</w:t>
+            </w:r>
+            <w:r>
+              <w:rPr>
+                <w:noProof/>
+                <w:webHidden/>
+              </w:rPr>
+              <w:fldChar w:fldCharType="end"/>
+            </w:r>
+          </w:hyperlink>
+        </w:p>
+        <w:p>
+          <w:pPr>
+            <w:pStyle w:val="TOC1"/>
+            <w:tabs>
+              <w:tab w:val="left" w:pos="440"/>
+              <w:tab w:val="right" w:pos="9016"/>
+            </w:tabs>
+            <w:rPr>
+              <w:noProof/>
+              <w:lang w:val="en-GB"/>
+            </w:rPr>
+          </w:pPr>
+          <w:hyperlink w:anchor="_Toc123492019" w:history="1">
+            <w:r>
+              <w:rPr>
+                <w:rStyle w:val="Hyperlink"/>
+                <w:noProof/>
+              </w:rPr>
+              <w:t>4.</w:t>
+            </w:r>
+            <w:r>
+              <w:rPr>
+                <w:noProof/>
+                <w:lang w:val="en-GB"/>
+              </w:rPr>
+              <w:tab/>
+            </w:r>
+            <w:r>
+              <w:rPr>
+                <w:rStyle w:val="Hyperlink"/>
+                <w:noProof/>
+              </w:rPr>
+              <w:t>Collision and Combat</w:t>
+            </w:r>
+            <w:r>
+              <w:rPr>
+                <w:noProof/>
+                <w:webHidden/>
+              </w:rPr>
+              <w:tab/>
+            </w:r>
+            <w:r>
+              <w:rPr>
+                <w:noProof/>
+                <w:webHidden/>
+              </w:rPr>
+              <w:fldChar w:fldCharType="begin"/>
+            </w:r>
+            <w:r>
+              <w:rPr>
+                <w:noProof/>
+                <w:webHidden/>
+              </w:rPr>
+              <w:instrText xml:space="preserve"> PAGEREF _Toc123492019 \h </w:instrText>
+            </w:r>
+            <w:r>
+              <w:rPr>
+                <w:noProof/>
+                <w:webHidden/>
+              </w:rPr>
+            </w:r>
+            <w:r>
+              <w:rPr>
+                <w:noProof/>
+                <w:webHidden/>
+              </w:rPr>
+              <w:fldChar w:fldCharType="separate"/>
+            </w:r>
+            <w:r>
+              <w:rPr>
+                <w:noProof/>
+                <w:webHidden/>
+              </w:rPr>
+              <w:t>7</w:t>
             </w:r>
             <w:r>
               <w:rPr>
@@ -626,12 +710,17 @@
       <w:r>
         <w:br w:type="page"/>
       </w:r>
+      <w:bookmarkStart w:id="0" w:name="_Toc123492016"/>
       <w:r>
         <w:lastRenderedPageBreak/>
         <w:t>Overview</w:t>
       </w:r>
-    </w:p>
-    <w:p>
+      <w:bookmarkEnd w:id="0"/>
+    </w:p>
+    <w:p>
+      <w:pPr>
+        <w:jc w:val="both"/>
+      </w:pPr>
       <w:r>
         <w:t xml:space="preserve">The finished project can be found here: </w:t>
       </w:r>
@@ -643,31 +732,11 @@
           <w:t>https://github.com/voidirene/GP3-CWK</w:t>
         </w:r>
       </w:hyperlink>
-      <w:r>
-        <w:br/>
-      </w:r>
-      <w:r>
-        <w:rPr>
-          <w:highlight w:val="red"/>
-        </w:rPr>
-        <w:t>[</w:t>
-      </w:r>
-      <w:proofErr w:type="gramStart"/>
-      <w:r>
-        <w:rPr>
-          <w:highlight w:val="red"/>
-        </w:rPr>
-        <w:t>TODO:SETPUBLIC</w:t>
-      </w:r>
-      <w:proofErr w:type="gramEnd"/>
-      <w:r>
-        <w:rPr>
-          <w:highlight w:val="red"/>
-        </w:rPr>
-        <w:t>]</w:t>
-      </w:r>
-    </w:p>
-    <w:p>
+    </w:p>
+    <w:p>
+      <w:pPr>
+        <w:jc w:val="both"/>
+      </w:pPr>
       <w:r>
         <w:t>The game’s controls are as follows:</w:t>
       </w:r>
@@ -679,6 +748,7 @@
           <w:ilvl w:val="0"/>
           <w:numId w:val="7"/>
         </w:numPr>
+        <w:jc w:val="both"/>
       </w:pPr>
       <w:r>
         <w:t>WASD</w:t>
@@ -688,6 +758,9 @@
       </w:r>
       <w:r>
         <w:t xml:space="preserve"> to move</w:t>
+      </w:r>
+      <w:r>
+        <w:t xml:space="preserve"> </w:t>
       </w:r>
     </w:p>
     <w:p>
@@ -697,6 +770,7 @@
           <w:ilvl w:val="0"/>
           <w:numId w:val="7"/>
         </w:numPr>
+        <w:jc w:val="both"/>
       </w:pPr>
       <w:r>
         <w:t>F to fire</w:t>
@@ -709,9 +783,13 @@
           <w:ilvl w:val="0"/>
           <w:numId w:val="7"/>
         </w:numPr>
-      </w:pPr>
-      <w:r>
-        <w:t>T to toggle between different camera modes</w:t>
+        <w:jc w:val="both"/>
+      </w:pPr>
+      <w:r>
+        <w:t xml:space="preserve">T to toggle between different camera </w:t>
+      </w:r>
+      <w:r>
+        <w:t>views</w:t>
       </w:r>
     </w:p>
     <w:p>
@@ -721,22 +799,145 @@
           <w:ilvl w:val="0"/>
           <w:numId w:val="7"/>
         </w:numPr>
+        <w:jc w:val="both"/>
       </w:pPr>
       <w:r>
         <w:t>L to lock/unlock free camera movement</w:t>
       </w:r>
     </w:p>
     <w:p>
-      <w:r>
-        <w:t>ETC</w:t>
-      </w:r>
-    </w:p>
-    <w:p>
+      <w:pPr>
+        <w:jc w:val="both"/>
+      </w:pPr>
+      <w:r>
+        <w:tab/>
+        <w:t>When in free camera mode:</w:t>
+      </w:r>
+    </w:p>
+    <w:p>
+      <w:pPr>
+        <w:pStyle w:val="ListParagraph"/>
+        <w:numPr>
+          <w:ilvl w:val="0"/>
+          <w:numId w:val="8"/>
+        </w:numPr>
+        <w:jc w:val="both"/>
+      </w:pPr>
+      <w:r>
+        <w:t>Arrow keys to pan camera</w:t>
+      </w:r>
+    </w:p>
+    <w:p>
+      <w:pPr>
+        <w:pStyle w:val="ListParagraph"/>
+        <w:numPr>
+          <w:ilvl w:val="0"/>
+          <w:numId w:val="8"/>
+        </w:numPr>
+        <w:jc w:val="both"/>
+      </w:pPr>
+      <w:r>
+        <w:t>Mouse click &amp; drag to rotate camera</w:t>
+      </w:r>
+    </w:p>
+    <w:p>
+      <w:pPr>
+        <w:pStyle w:val="ListParagraph"/>
+        <w:numPr>
+          <w:ilvl w:val="0"/>
+          <w:numId w:val="8"/>
+        </w:numPr>
+        <w:jc w:val="both"/>
+      </w:pPr>
+      <w:r>
+        <w:t>+,</w:t>
+      </w:r>
+      <w:r>
+        <w:t xml:space="preserve"> - to zoom camera in/out</w:t>
+      </w:r>
+    </w:p>
+    <w:p>
+      <w:pPr>
+        <w:pStyle w:val="ListParagraph"/>
+        <w:numPr>
+          <w:ilvl w:val="0"/>
+          <w:numId w:val="8"/>
+        </w:numPr>
+        <w:jc w:val="both"/>
+      </w:pPr>
+      <w:r>
+        <w:t>1 to center camera on mesh</w:t>
+      </w:r>
+    </w:p>
+    <w:p>
+      <w:pPr>
+        <w:pStyle w:val="ListParagraph"/>
+        <w:numPr>
+          <w:ilvl w:val="0"/>
+          <w:numId w:val="8"/>
+        </w:numPr>
+        <w:jc w:val="both"/>
+      </w:pPr>
+      <w:r>
+        <w:t>2 to point camera at mesh</w:t>
+      </w:r>
+    </w:p>
+    <w:p>
+      <w:pPr>
+        <w:pStyle w:val="ListParagraph"/>
+        <w:numPr>
+          <w:ilvl w:val="0"/>
+          <w:numId w:val="8"/>
+        </w:numPr>
+        <w:jc w:val="both"/>
+      </w:pPr>
+      <w:r>
+        <w:t>3 to rotate camera around mesh clockwise</w:t>
+      </w:r>
+    </w:p>
+    <w:p>
+      <w:pPr>
+        <w:pStyle w:val="ListParagraph"/>
+        <w:numPr>
+          <w:ilvl w:val="0"/>
+          <w:numId w:val="8"/>
+        </w:numPr>
+        <w:jc w:val="both"/>
+      </w:pPr>
+      <w:r>
+        <w:t>4</w:t>
+      </w:r>
+      <w:r>
+        <w:t xml:space="preserve"> to rotate camera around mesh </w:t>
+      </w:r>
+      <w:r>
+        <w:t>anti-</w:t>
+      </w:r>
+      <w:r>
+        <w:t>clockwise</w:t>
+      </w:r>
+    </w:p>
+    <w:p>
+      <w:pPr>
+        <w:jc w:val="both"/>
+      </w:pPr>
       <w:r>
         <w:t>Asteroids appear on different points on the screen within a certain field every time the game is launched.</w:t>
       </w:r>
       <w:r>
         <w:t xml:space="preserve"> </w:t>
+      </w:r>
+      <w:r>
+        <w:t>The player can fire a laser bullet at the asteroids to destroy them, but also needs to carefully move around them to not destroy their spaceship.</w:t>
+      </w:r>
+      <w:r>
+        <w:t xml:space="preserve"> The game can be quit </w:t>
+      </w:r>
+      <w:r>
+        <w:t xml:space="preserve">at </w:t>
+      </w:r>
+      <w:r>
+        <w:t>any time using the ESC key.</w:t>
       </w:r>
     </w:p>
     <w:p/>
@@ -753,32 +954,248 @@
           <w:numId w:val="6"/>
         </w:numPr>
       </w:pPr>
+      <w:bookmarkStart w:id="1" w:name="_Toc123492017"/>
       <w:r>
         <w:lastRenderedPageBreak/>
         <w:t>Camera Modes</w:t>
       </w:r>
-    </w:p>
-    <w:p>
-      <w:r>
-        <w:t>The game features two different camera modes.</w:t>
-      </w:r>
-    </w:p>
-    <w:p>
-      <w:r>
-        <w:t>The first is a top-down or ‘eagle-view’ camera. This is the camera mode that is on by default when launching the game. When in this mode, the camera will move to chase the spaceship and always keep it in the center of its view.</w:t>
-      </w:r>
-    </w:p>
-    <w:p>
-      <w:r>
-        <w:t xml:space="preserve">The second mode is a </w:t>
-      </w:r>
-    </w:p>
-    <w:p>
-      <w:r>
-        <w:t>The switching between camera modes is done via a Boolean that changes value every time the player hits the toggle key. When the Boolean is true, the camera will lock on the spaceship. While it is false the camera will not lock on the spaceship, and the player will be able to use the arrow keys</w:t>
-      </w:r>
-    </w:p>
-    <w:p>
+      <w:bookmarkEnd w:id="1"/>
+    </w:p>
+    <w:p>
+      <w:pPr>
+        <w:jc w:val="both"/>
+      </w:pPr>
+      <w:r>
+        <w:t xml:space="preserve">The game features two different camera </w:t>
+      </w:r>
+      <w:r>
+        <w:t>views and a free camera mode</w:t>
+      </w:r>
+      <w:r>
+        <w:t>.</w:t>
+      </w:r>
+    </w:p>
+    <w:p>
+      <w:pPr>
+        <w:jc w:val="both"/>
+      </w:pPr>
+      <w:r>
+        <w:t xml:space="preserve">The first is a top-down or ‘eagle-view’ camera. This is the camera mode that is on by default when launching the game. When in this mode, the camera will move to chase the spaceship and always keep it in the </w:t>
+      </w:r>
+      <w:r>
+        <w:t>centre</w:t>
+      </w:r>
+      <w:r>
+        <w:t xml:space="preserve"> of its view.</w:t>
+      </w:r>
+    </w:p>
+    <w:p>
+      <w:pPr>
+        <w:jc w:val="both"/>
+      </w:pPr>
+      <w:r>
+        <w:t xml:space="preserve">The second mode </w:t>
+      </w:r>
+      <w:r>
+        <w:t xml:space="preserve">places the camera at a point behind the spaceship and points </w:t>
+      </w:r>
+      <w:r>
+        <w:t>the camera</w:t>
+      </w:r>
+      <w:r>
+        <w:t xml:space="preserve"> towards it. </w:t>
+      </w:r>
+      <w:r>
+        <w:t xml:space="preserve">This mode is useful for judging the depth that the spaceship is at, as asteroids can </w:t>
+      </w:r>
+      <w:r>
+        <w:t>also spawn in the z-axis</w:t>
+      </w:r>
+      <w:r>
+        <w:t>.</w:t>
+      </w:r>
+    </w:p>
+    <w:p>
+      <w:pPr>
+        <w:jc w:val="both"/>
+      </w:pPr>
+      <w:r>
+        <w:t xml:space="preserve">During either of these two camera </w:t>
+      </w:r>
+      <w:r>
+        <w:t>views</w:t>
+      </w:r>
+      <w:r>
+        <w:t>, the player may use the L key to ‘unlock’ the camera, allowing them to use the arrow keys and the mouse to freely move and rotate the camera. They may also use the + and – keys to zoom the camera in and out respectively.</w:t>
+      </w:r>
+      <w:r>
+        <w:t xml:space="preserve"> Available for them are also 1, 2, 3 and 4 keys, which will </w:t>
+      </w:r>
+      <w:r>
+        <w:t>centre</w:t>
+      </w:r>
+      <w:r>
+        <w:t xml:space="preserve"> the camera on the mesh, point it at the mesh, and rotate around it clockwise and anticlockwise respectively.</w:t>
+      </w:r>
+    </w:p>
+    <w:bookmarkStart w:id="2" w:name="_MON_1734103082"/>
+    <w:bookmarkEnd w:id="2"/>
+    <w:p>
+      <w:pPr>
+        <w:jc w:val="center"/>
+      </w:pPr>
+      <w:r>
+        <w:object w:dxaOrig="9026" w:dyaOrig="8126" w14:anchorId="47A91C98">
+          <v:shapetype id="_x0000_t75" coordsize="21600,21600" o:spt="75" o:preferrelative="t" path="m@4@5l@4@11@9@11@9@5xe" filled="f" stroked="f">
+            <v:stroke joinstyle="miter"/>
+            <v:formulas>
+              <v:f eqn="if lineDrawn pixelLineWidth 0"/>
+              <v:f eqn="sum @0 1 0"/>
+              <v:f eqn="sum 0 0 @1"/>
+              <v:f eqn="prod @2 1 2"/>
+              <v:f eqn="prod @3 21600 pixelWidth"/>
+              <v:f eqn="prod @3 21600 pixelHeight"/>
+              <v:f eqn="sum @0 0 1"/>
+              <v:f eqn="prod @6 1 2"/>
+              <v:f eqn="prod @7 21600 pixelWidth"/>
+              <v:f eqn="sum @8 21600 0"/>
+              <v:f eqn="prod @7 21600 pixelHeight"/>
+              <v:f eqn="sum @10 21600 0"/>
+            </v:formulas>
+            <v:path o:extrusionok="f" gradientshapeok="t" o:connecttype="rect"/>
+            <o:lock v:ext="edit" aspectratio="t"/>
+          </v:shapetype>
+          <v:shape id="_x0000_i1055" type="#_x0000_t75" style="width:451.2pt;height:406.2pt" o:ole="">
+            <v:imagedata r:id="rId10" o:title=""/>
+          </v:shape>
+          <o:OLEObject Type="Embed" ProgID="Word.OpenDocumentText.12" ShapeID="_x0000_i1055" DrawAspect="Content" ObjectID="_1734104906" r:id="rId11"/>
+        </w:object>
+      </w:r>
+      <w:r>
+        <w:t xml:space="preserve"> </w:t>
+      </w:r>
+      <w:r>
+        <w:br/>
+      </w:r>
+      <w:r>
+        <w:rPr>
+          <w:i/>
+          <w:iCs/>
+          <w:sz w:val="20"/>
+          <w:szCs w:val="20"/>
+        </w:rPr>
+        <w:t>Figure 1: Code snippet showing the</w:t>
+      </w:r>
+      <w:r>
+        <w:rPr>
+          <w:i/>
+          <w:iCs/>
+          <w:sz w:val="20"/>
+          <w:szCs w:val="20"/>
+        </w:rPr>
+        <w:t xml:space="preserve"> input handling functions for free camera movement</w:t>
+      </w:r>
+    </w:p>
+    <w:p>
+      <w:pPr>
+        <w:jc w:val="both"/>
+      </w:pPr>
+      <w:r>
+        <w:t xml:space="preserve">Switching between camera </w:t>
+      </w:r>
+      <w:r>
+        <w:t>views</w:t>
+      </w:r>
+      <w:r>
+        <w:t xml:space="preserve"> is done via a Boolean that changes value every time the player hits the toggle key</w:t>
+      </w:r>
+      <w:r>
+        <w:t xml:space="preserve"> (T)</w:t>
+      </w:r>
+      <w:r>
+        <w:t xml:space="preserve">. When rendering the scene, the program will get the camera’s mode and place the </w:t>
+      </w:r>
+      <w:r>
+        <w:lastRenderedPageBreak/>
+        <w:t xml:space="preserve">camera accordingly. Similarly, if the player chooses to unlock the camera, a different Boolean gets modified. It is important to note that the camera’s position will not be updated automatically if the </w:t>
+      </w:r>
+      <w:proofErr w:type="spellStart"/>
+      <w:r>
+        <w:t>cameraLock</w:t>
+      </w:r>
+      <w:proofErr w:type="spellEnd"/>
+      <w:r>
+        <w:t xml:space="preserve"> Boolean is false, to allow the player to move the camera themselves.</w:t>
+      </w:r>
+    </w:p>
+    <w:bookmarkStart w:id="3" w:name="_MON_1734095661"/>
+    <w:bookmarkEnd w:id="3"/>
+    <w:p>
+      <w:pPr>
+        <w:jc w:val="center"/>
+      </w:pPr>
+      <w:r>
+        <w:object w:dxaOrig="9026" w:dyaOrig="3266" w14:anchorId="67E8E261">
+          <v:shape id="_x0000_i1028" type="#_x0000_t75" style="width:451.2pt;height:163.2pt" o:ole="">
+            <v:imagedata r:id="rId12" o:title=""/>
+          </v:shape>
+          <o:OLEObject Type="Embed" ProgID="Word.OpenDocumentText.12" ShapeID="_x0000_i1028" DrawAspect="Content" ObjectID="_1734104907" r:id="rId13"/>
+        </w:object>
+      </w:r>
+      <w:r>
+        <w:t xml:space="preserve"> </w:t>
+      </w:r>
+      <w:r>
+        <w:br/>
+      </w:r>
+      <w:r>
+        <w:rPr>
+          <w:i/>
+          <w:iCs/>
+          <w:sz w:val="20"/>
+          <w:szCs w:val="20"/>
+        </w:rPr>
+        <w:t xml:space="preserve">Figure </w:t>
+      </w:r>
+      <w:r>
+        <w:rPr>
+          <w:i/>
+          <w:iCs/>
+          <w:sz w:val="20"/>
+          <w:szCs w:val="20"/>
+        </w:rPr>
+        <w:t>2</w:t>
+      </w:r>
+      <w:r>
+        <w:rPr>
+          <w:i/>
+          <w:iCs/>
+          <w:sz w:val="20"/>
+          <w:szCs w:val="20"/>
+        </w:rPr>
+        <w:t>: Code snippet showing the</w:t>
+      </w:r>
+      <w:r>
+        <w:rPr>
+          <w:i/>
+          <w:iCs/>
+          <w:sz w:val="20"/>
+          <w:szCs w:val="20"/>
+        </w:rPr>
+        <w:t xml:space="preserve"> two Booleans that determine </w:t>
+      </w:r>
+      <w:r>
+        <w:rPr>
+          <w:i/>
+          <w:iCs/>
+          <w:sz w:val="20"/>
+          <w:szCs w:val="20"/>
+        </w:rPr>
+        <w:t>which view the camera should use</w:t>
+      </w:r>
+      <w:r>
+        <w:t xml:space="preserve"> </w:t>
+      </w:r>
       <w:r>
         <w:br w:type="page"/>
       </w:r>
@@ -791,13 +1208,190 @@
           <w:numId w:val="6"/>
         </w:numPr>
       </w:pPr>
+      <w:bookmarkStart w:id="4" w:name="_Toc123492018"/>
+      <w:proofErr w:type="spellStart"/>
       <w:r>
         <w:lastRenderedPageBreak/>
         <w:t>Minimap</w:t>
       </w:r>
-    </w:p>
-    <w:p>
-      <w:pPr>
+      <w:bookmarkEnd w:id="4"/>
+      <w:proofErr w:type="spellEnd"/>
+    </w:p>
+    <w:p>
+      <w:pPr>
+        <w:jc w:val="both"/>
+      </w:pPr>
+      <w:r>
+        <w:t xml:space="preserve">Another of the main features of the game is a small </w:t>
+      </w:r>
+      <w:proofErr w:type="spellStart"/>
+      <w:r>
+        <w:t>minimap</w:t>
+      </w:r>
+      <w:proofErr w:type="spellEnd"/>
+      <w:r>
+        <w:t xml:space="preserve"> on the top left corner of the screen. The </w:t>
+      </w:r>
+      <w:proofErr w:type="spellStart"/>
+      <w:r>
+        <w:t>minimap</w:t>
+      </w:r>
+      <w:proofErr w:type="spellEnd"/>
+      <w:r>
+        <w:t xml:space="preserve"> allows the player to easily orient themselves as not all asteroids may always </w:t>
+      </w:r>
+      <w:r>
+        <w:t xml:space="preserve">be </w:t>
+      </w:r>
+      <w:r>
+        <w:t xml:space="preserve">visible in the main view. </w:t>
+      </w:r>
+    </w:p>
+    <w:p>
+      <w:pPr>
+        <w:jc w:val="both"/>
+      </w:pPr>
+      <w:r>
+        <w:t xml:space="preserve">The </w:t>
+      </w:r>
+      <w:proofErr w:type="spellStart"/>
+      <w:r>
+        <w:t>minimap</w:t>
+      </w:r>
+      <w:proofErr w:type="spellEnd"/>
+      <w:r>
+        <w:t xml:space="preserve"> is rendered onto the screen using a second FBO, and an FBO grayscale shader is applied to it. </w:t>
+      </w:r>
+      <w:r>
+        <w:t xml:space="preserve">The main display FBO is rendered onto a quad which is the size of the game window, while the </w:t>
+      </w:r>
+      <w:proofErr w:type="spellStart"/>
+      <w:r>
+        <w:t>minimap</w:t>
+      </w:r>
+      <w:proofErr w:type="spellEnd"/>
+      <w:r>
+        <w:t xml:space="preserve"> FBO is rendered onto a small quad on top of the former.</w:t>
+      </w:r>
+    </w:p>
+    <w:p>
+      <w:pPr>
+        <w:jc w:val="both"/>
+      </w:pPr>
+      <w:r>
+        <w:t xml:space="preserve">Due to the implementation of the </w:t>
+      </w:r>
+      <w:proofErr w:type="spellStart"/>
+      <w:r>
+        <w:t>minimap</w:t>
+      </w:r>
+      <w:proofErr w:type="spellEnd"/>
+      <w:r>
+        <w:t xml:space="preserve">, the game’s rendering code has had its structure shifted a bit. The main function is called </w:t>
+      </w:r>
+      <w:proofErr w:type="spellStart"/>
+      <w:r>
+        <w:t>UpdateScreen</w:t>
+      </w:r>
+      <w:proofErr w:type="spellEnd"/>
+      <w:r>
+        <w:t xml:space="preserve">(), and handles the rendering of the two FBOs onto the screen. Inside </w:t>
+      </w:r>
+      <w:proofErr w:type="spellStart"/>
+      <w:r>
+        <w:t>UpdateScreen</w:t>
+      </w:r>
+      <w:proofErr w:type="spellEnd"/>
+      <w:r>
+        <w:t xml:space="preserve">(), </w:t>
+      </w:r>
+      <w:proofErr w:type="spellStart"/>
+      <w:r>
+        <w:t>DrawDisplay</w:t>
+      </w:r>
+      <w:proofErr w:type="spellEnd"/>
+      <w:r>
+        <w:t xml:space="preserve">() and </w:t>
+      </w:r>
+      <w:proofErr w:type="spellStart"/>
+      <w:r>
+        <w:t>DrawMinimap</w:t>
+      </w:r>
+      <w:proofErr w:type="spellEnd"/>
+      <w:r>
+        <w:t xml:space="preserve">() are also called, which handle the models, positions and shaders of the </w:t>
+      </w:r>
+      <w:proofErr w:type="spellStart"/>
+      <w:r>
+        <w:t>GameObjects</w:t>
+      </w:r>
+      <w:proofErr w:type="spellEnd"/>
+      <w:r>
+        <w:t>.</w:t>
+      </w:r>
+    </w:p>
+    <w:bookmarkStart w:id="5" w:name="_MON_1734104260"/>
+    <w:bookmarkEnd w:id="5"/>
+    <w:p>
+      <w:pPr>
+        <w:jc w:val="center"/>
+      </w:pPr>
+      <w:r>
+        <w:object w:dxaOrig="9026" w:dyaOrig="5915" w14:anchorId="5E2BFF5F">
+          <v:shape id="_x0000_i1064" type="#_x0000_t75" style="width:451.2pt;height:295.8pt" o:ole="">
+            <v:imagedata r:id="rId14" o:title=""/>
+          </v:shape>
+          <o:OLEObject Type="Embed" ProgID="Word.OpenDocumentText.12" ShapeID="_x0000_i1064" DrawAspect="Content" ObjectID="_1734104908" r:id="rId15"/>
+        </w:object>
+      </w:r>
+      <w:r>
+        <w:t xml:space="preserve"> </w:t>
+      </w:r>
+      <w:r>
+        <w:br/>
+      </w:r>
+      <w:r>
+        <w:rPr>
+          <w:i/>
+          <w:iCs/>
+          <w:sz w:val="20"/>
+          <w:szCs w:val="20"/>
+        </w:rPr>
+        <w:t xml:space="preserve">Figure 3: </w:t>
+      </w:r>
+      <w:r>
+        <w:rPr>
+          <w:i/>
+          <w:iCs/>
+          <w:sz w:val="20"/>
+          <w:szCs w:val="20"/>
+        </w:rPr>
+        <w:t xml:space="preserve">Code snippet of the </w:t>
+      </w:r>
+      <w:proofErr w:type="spellStart"/>
+      <w:r>
+        <w:rPr>
+          <w:i/>
+          <w:iCs/>
+          <w:sz w:val="20"/>
+          <w:szCs w:val="20"/>
+        </w:rPr>
+        <w:t>UpdateScreen</w:t>
+      </w:r>
+      <w:proofErr w:type="spellEnd"/>
+      <w:r>
+        <w:rPr>
+          <w:i/>
+          <w:iCs/>
+          <w:sz w:val="20"/>
+          <w:szCs w:val="20"/>
+        </w:rPr>
+        <w:t>() function</w:t>
+      </w:r>
+    </w:p>
+    <w:p>
+      <w:pPr>
+        <w:jc w:val="both"/>
         <w:rPr>
           <w:rFonts w:ascii="Calibri" w:eastAsia="Calibri" w:hAnsi="Calibri" w:cs="Calibri"/>
           <w:b/>
@@ -818,34 +1412,134 @@
           <w:numId w:val="6"/>
         </w:numPr>
       </w:pPr>
+      <w:bookmarkStart w:id="6" w:name="_Toc123492019"/>
       <w:r>
         <w:lastRenderedPageBreak/>
         <w:t>Collision and Combat</w:t>
       </w:r>
-      <w:r>
-        <w:br w:type="page"/>
-      </w:r>
+      <w:bookmarkEnd w:id="6"/>
     </w:p>
     <w:p>
       <w:pPr>
         <w:jc w:val="both"/>
       </w:pPr>
       <w:r>
-        <w:lastRenderedPageBreak/>
-        <w:t>NOTES lol</w:t>
+        <w:t>To implement combat, collision detection is used to check whether any asteroid has collided with either the laser bullet or the spaceship.</w:t>
+      </w:r>
+      <w:r>
+        <w:t xml:space="preserve"> </w:t>
+      </w:r>
+      <w:r>
+        <w:t xml:space="preserve">The </w:t>
+      </w:r>
+      <w:proofErr w:type="spellStart"/>
+      <w:r>
+        <w:t>GameLoop</w:t>
+      </w:r>
+      <w:proofErr w:type="spellEnd"/>
+      <w:r>
+        <w:t>() wil</w:t>
+      </w:r>
+      <w:r>
+        <w:t>l check for the size of the asteroids array and run the collision detection code for every asteroid.</w:t>
+      </w:r>
+    </w:p>
+    <w:bookmarkStart w:id="7" w:name="_MON_1734098407"/>
+    <w:bookmarkEnd w:id="7"/>
+    <w:p>
+      <w:pPr>
+        <w:jc w:val="center"/>
+      </w:pPr>
+      <w:r>
+        <w:object w:dxaOrig="9026" w:dyaOrig="3482" w14:anchorId="72BCC41F">
+          <v:shape id="_x0000_i1073" type="#_x0000_t75" style="width:451.2pt;height:174pt" o:ole="">
+            <v:imagedata r:id="rId16" o:title=""/>
+          </v:shape>
+          <o:OLEObject Type="Embed" ProgID="Word.OpenDocumentText.12" ShapeID="_x0000_i1073" DrawAspect="Content" ObjectID="_1734104909" r:id="rId17"/>
+        </w:object>
+      </w:r>
+      <w:r>
+        <w:br/>
+      </w:r>
+      <w:r>
+        <w:rPr>
+          <w:i/>
+          <w:iCs/>
+          <w:sz w:val="20"/>
+          <w:szCs w:val="20"/>
+        </w:rPr>
+        <w:t>Figure 4: Code snippet of the game loop function</w:t>
       </w:r>
     </w:p>
     <w:p>
       <w:pPr>
         <w:jc w:val="both"/>
       </w:pPr>
-      <w:proofErr w:type="gramStart"/>
-      <w:r>
-        <w:t>2000 word</w:t>
-      </w:r>
-      <w:proofErr w:type="gramEnd"/>
-      <w:r>
-        <w:t xml:space="preserve"> limit</w:t>
+      <w:r>
+        <w:t>For every asteroid, the game checks if it has collided with either a laser bullet or the player’s spaceship. Collision with a laser bullet destroys the asteroid but not the bullet, and collision with the spaceship destroys both, ending the game.</w:t>
+      </w:r>
+    </w:p>
+    <w:bookmarkStart w:id="8" w:name="_MON_1734100393"/>
+    <w:bookmarkEnd w:id="8"/>
+    <w:p>
+      <w:pPr>
+        <w:jc w:val="center"/>
+        <w:rPr>
+          <w:i/>
+          <w:iCs/>
+          <w:sz w:val="20"/>
+          <w:szCs w:val="20"/>
+        </w:rPr>
+      </w:pPr>
+      <w:r>
+        <w:object w:dxaOrig="9026" w:dyaOrig="5032" w14:anchorId="682E0256">
+          <v:shape id="_x0000_i1076" type="#_x0000_t75" style="width:451.2pt;height:251.4pt" o:ole="">
+            <v:imagedata r:id="rId18" o:title=""/>
+          </v:shape>
+          <o:OLEObject Type="Embed" ProgID="Word.OpenDocumentText.12" ShapeID="_x0000_i1076" DrawAspect="Content" ObjectID="_1734104910" r:id="rId19"/>
+        </w:object>
+      </w:r>
+      <w:r>
+        <w:t xml:space="preserve"> </w:t>
+      </w:r>
+      <w:r>
+        <w:br/>
+      </w:r>
+      <w:r>
+        <w:rPr>
+          <w:i/>
+          <w:iCs/>
+          <w:sz w:val="20"/>
+          <w:szCs w:val="20"/>
+        </w:rPr>
+        <w:t xml:space="preserve">Figure </w:t>
+      </w:r>
+      <w:r>
+        <w:rPr>
+          <w:i/>
+          <w:iCs/>
+          <w:sz w:val="20"/>
+          <w:szCs w:val="20"/>
+        </w:rPr>
+        <w:t>5</w:t>
+      </w:r>
+      <w:r>
+        <w:rPr>
+          <w:i/>
+          <w:iCs/>
+          <w:sz w:val="20"/>
+          <w:szCs w:val="20"/>
+        </w:rPr>
+        <w:t xml:space="preserve">: Code </w:t>
+      </w:r>
+      <w:r>
+        <w:rPr>
+          <w:i/>
+          <w:iCs/>
+          <w:sz w:val="20"/>
+          <w:szCs w:val="20"/>
+        </w:rPr>
+        <w:t>snippet showing the collision detection function</w:t>
       </w:r>
     </w:p>
     <w:p>
@@ -853,63 +1547,63 @@
         <w:jc w:val="both"/>
       </w:pPr>
       <w:r>
-        <w:t>Description of code</w:t>
-      </w:r>
-    </w:p>
-    <w:p>
-      <w:pPr>
-        <w:pStyle w:val="ListParagraph"/>
-        <w:numPr>
-          <w:ilvl w:val="0"/>
-          <w:numId w:val="2"/>
-        </w:numPr>
-        <w:jc w:val="both"/>
-      </w:pPr>
-      <w:r>
-        <w:t>Numbered sections</w:t>
-      </w:r>
-    </w:p>
-    <w:p>
-      <w:pPr>
-        <w:pStyle w:val="ListParagraph"/>
-        <w:numPr>
-          <w:ilvl w:val="0"/>
-          <w:numId w:val="2"/>
-        </w:numPr>
-        <w:jc w:val="both"/>
-      </w:pPr>
-      <w:r>
-        <w:t>Fully justified text format</w:t>
-      </w:r>
-    </w:p>
-    <w:p>
-      <w:pPr>
-        <w:pStyle w:val="ListParagraph"/>
-        <w:numPr>
-          <w:ilvl w:val="0"/>
-          <w:numId w:val="2"/>
-        </w:numPr>
-        <w:jc w:val="both"/>
-      </w:pPr>
-      <w:r>
-        <w:t>Labelled tables &amp; figures</w:t>
-      </w:r>
-    </w:p>
-    <w:p>
-      <w:pPr>
-        <w:pStyle w:val="ListParagraph"/>
-        <w:numPr>
-          <w:ilvl w:val="0"/>
-          <w:numId w:val="2"/>
-        </w:numPr>
-        <w:jc w:val="both"/>
-      </w:pPr>
-      <w:r>
-        <w:t>Consistent formatting &amp; labelling</w:t>
+        <w:rPr>
+          <w:sz w:val="20"/>
+          <w:szCs w:val="20"/>
+        </w:rPr>
+        <w:t xml:space="preserve">The </w:t>
+      </w:r>
+      <w:proofErr w:type="spellStart"/>
+      <w:r>
+        <w:rPr>
+          <w:sz w:val="20"/>
+          <w:szCs w:val="20"/>
+        </w:rPr>
+        <w:t>SetActive</w:t>
+      </w:r>
+      <w:proofErr w:type="spellEnd"/>
+      <w:r>
+        <w:rPr>
+          <w:sz w:val="20"/>
+          <w:szCs w:val="20"/>
+        </w:rPr>
+        <w:t xml:space="preserve">() function is part of the </w:t>
+      </w:r>
+      <w:proofErr w:type="spellStart"/>
+      <w:r>
+        <w:rPr>
+          <w:sz w:val="20"/>
+          <w:szCs w:val="20"/>
+        </w:rPr>
+        <w:t>GameObject</w:t>
+      </w:r>
+      <w:proofErr w:type="spellEnd"/>
+      <w:r>
+        <w:rPr>
+          <w:sz w:val="20"/>
+          <w:szCs w:val="20"/>
+        </w:rPr>
+        <w:t xml:space="preserve"> class and if set to false, will destroy the </w:t>
+      </w:r>
+      <w:proofErr w:type="spellStart"/>
+      <w:r>
+        <w:rPr>
+          <w:sz w:val="20"/>
+          <w:szCs w:val="20"/>
+        </w:rPr>
+        <w:t>GameObject</w:t>
+      </w:r>
+      <w:proofErr w:type="spellEnd"/>
+      <w:r>
+        <w:rPr>
+          <w:sz w:val="20"/>
+          <w:szCs w:val="20"/>
+        </w:rPr>
+        <w:t xml:space="preserve"> to take it out of play.</w:t>
       </w:r>
     </w:p>
     <w:sectPr>
-      <w:footerReference w:type="default" r:id="rId10"/>
+      <w:footerReference w:type="default" r:id="rId20"/>
       <w:pgSz w:w="11906" w:h="16838"/>
       <w:pgMar w:top="1440" w:right="1440" w:bottom="1440" w:left="1440" w:header="720" w:footer="720" w:gutter="0"/>
       <w:cols w:space="720"/>
@@ -1295,6 +1989,119 @@
     </w:lvl>
   </w:abstractNum>
   <w:abstractNum w:abstractNumId="2" w15:restartNumberingAfterBreak="0">
+    <w:nsid w:val="32D95BB7"/>
+    <w:multiLevelType w:val="hybridMultilevel"/>
+    <w:tmpl w:val="A0487E68"/>
+    <w:lvl w:ilvl="0" w:tplc="08090001">
+      <w:start w:val="1"/>
+      <w:numFmt w:val="bullet"/>
+      <w:lvlText w:val=""/>
+      <w:lvlJc w:val="left"/>
+      <w:pPr>
+        <w:ind w:left="720" w:hanging="360"/>
+      </w:pPr>
+      <w:rPr>
+        <w:rFonts w:ascii="Symbol" w:hAnsi="Symbol" w:hint="default"/>
+      </w:rPr>
+    </w:lvl>
+    <w:lvl w:ilvl="1" w:tplc="08090003" w:tentative="1">
+      <w:start w:val="1"/>
+      <w:numFmt w:val="bullet"/>
+      <w:lvlText w:val="o"/>
+      <w:lvlJc w:val="left"/>
+      <w:pPr>
+        <w:ind w:left="1440" w:hanging="360"/>
+      </w:pPr>
+      <w:rPr>
+        <w:rFonts w:ascii="Courier New" w:hAnsi="Courier New" w:cs="Courier New" w:hint="default"/>
+      </w:rPr>
+    </w:lvl>
+    <w:lvl w:ilvl="2" w:tplc="08090005" w:tentative="1">
+      <w:start w:val="1"/>
+      <w:numFmt w:val="bullet"/>
+      <w:lvlText w:val=""/>
+      <w:lvlJc w:val="left"/>
+      <w:pPr>
+        <w:ind w:left="2160" w:hanging="360"/>
+      </w:pPr>
+      <w:rPr>
+        <w:rFonts w:ascii="Wingdings" w:hAnsi="Wingdings" w:hint="default"/>
+      </w:rPr>
+    </w:lvl>
+    <w:lvl w:ilvl="3" w:tplc="08090001" w:tentative="1">
+      <w:start w:val="1"/>
+      <w:numFmt w:val="bullet"/>
+      <w:lvlText w:val=""/>
+      <w:lvlJc w:val="left"/>
+      <w:pPr>
+        <w:ind w:left="2880" w:hanging="360"/>
+      </w:pPr>
+      <w:rPr>
+        <w:rFonts w:ascii="Symbol" w:hAnsi="Symbol" w:hint="default"/>
+      </w:rPr>
+    </w:lvl>
+    <w:lvl w:ilvl="4" w:tplc="08090003" w:tentative="1">
+      <w:start w:val="1"/>
+      <w:numFmt w:val="bullet"/>
+      <w:lvlText w:val="o"/>
+      <w:lvlJc w:val="left"/>
+      <w:pPr>
+        <w:ind w:left="3600" w:hanging="360"/>
+      </w:pPr>
+      <w:rPr>
+        <w:rFonts w:ascii="Courier New" w:hAnsi="Courier New" w:cs="Courier New" w:hint="default"/>
+      </w:rPr>
+    </w:lvl>
+    <w:lvl w:ilvl="5" w:tplc="08090005" w:tentative="1">
+      <w:start w:val="1"/>
+      <w:numFmt w:val="bullet"/>
+      <w:lvlText w:val=""/>
+      <w:lvlJc w:val="left"/>
+      <w:pPr>
+        <w:ind w:left="4320" w:hanging="360"/>
+      </w:pPr>
+      <w:rPr>
+        <w:rFonts w:ascii="Wingdings" w:hAnsi="Wingdings" w:hint="default"/>
+      </w:rPr>
+    </w:lvl>
+    <w:lvl w:ilvl="6" w:tplc="08090001" w:tentative="1">
+      <w:start w:val="1"/>
+      <w:numFmt w:val="bullet"/>
+      <w:lvlText w:val=""/>
+      <w:lvlJc w:val="left"/>
+      <w:pPr>
+        <w:ind w:left="5040" w:hanging="360"/>
+      </w:pPr>
+      <w:rPr>
+        <w:rFonts w:ascii="Symbol" w:hAnsi="Symbol" w:hint="default"/>
+      </w:rPr>
+    </w:lvl>
+    <w:lvl w:ilvl="7" w:tplc="08090003" w:tentative="1">
+      <w:start w:val="1"/>
+      <w:numFmt w:val="bullet"/>
+      <w:lvlText w:val="o"/>
+      <w:lvlJc w:val="left"/>
+      <w:pPr>
+        <w:ind w:left="5760" w:hanging="360"/>
+      </w:pPr>
+      <w:rPr>
+        <w:rFonts w:ascii="Courier New" w:hAnsi="Courier New" w:cs="Courier New" w:hint="default"/>
+      </w:rPr>
+    </w:lvl>
+    <w:lvl w:ilvl="8" w:tplc="08090005" w:tentative="1">
+      <w:start w:val="1"/>
+      <w:numFmt w:val="bullet"/>
+      <w:lvlText w:val=""/>
+      <w:lvlJc w:val="left"/>
+      <w:pPr>
+        <w:ind w:left="6480" w:hanging="360"/>
+      </w:pPr>
+      <w:rPr>
+        <w:rFonts w:ascii="Wingdings" w:hAnsi="Wingdings" w:hint="default"/>
+      </w:rPr>
+    </w:lvl>
+  </w:abstractNum>
+  <w:abstractNum w:abstractNumId="3" w15:restartNumberingAfterBreak="0">
     <w:nsid w:val="472D4140"/>
     <w:multiLevelType w:val="multilevel"/>
     <w:tmpl w:val="D2B06A4E"/>
@@ -1380,7 +2187,7 @@
       </w:pPr>
     </w:lvl>
   </w:abstractNum>
-  <w:abstractNum w:abstractNumId="3" w15:restartNumberingAfterBreak="0">
+  <w:abstractNum w:abstractNumId="4" w15:restartNumberingAfterBreak="0">
     <w:nsid w:val="47375626"/>
     <w:multiLevelType w:val="hybridMultilevel"/>
     <w:tmpl w:val="916690B0"/>
@@ -1466,7 +2273,7 @@
       </w:pPr>
     </w:lvl>
   </w:abstractNum>
-  <w:abstractNum w:abstractNumId="4" w15:restartNumberingAfterBreak="0">
+  <w:abstractNum w:abstractNumId="5" w15:restartNumberingAfterBreak="0">
     <w:nsid w:val="5CAE559D"/>
     <w:multiLevelType w:val="hybridMultilevel"/>
     <w:tmpl w:val="8346860A"/>
@@ -1552,7 +2359,7 @@
       </w:pPr>
     </w:lvl>
   </w:abstractNum>
-  <w:abstractNum w:abstractNumId="5" w15:restartNumberingAfterBreak="0">
+  <w:abstractNum w:abstractNumId="6" w15:restartNumberingAfterBreak="0">
     <w:nsid w:val="653D1F73"/>
     <w:multiLevelType w:val="hybridMultilevel"/>
     <w:tmpl w:val="8BE08CD0"/>
@@ -1665,7 +2472,7 @@
       </w:rPr>
     </w:lvl>
   </w:abstractNum>
-  <w:abstractNum w:abstractNumId="6" w15:restartNumberingAfterBreak="0">
+  <w:abstractNum w:abstractNumId="7" w15:restartNumberingAfterBreak="0">
     <w:nsid w:val="79847EA6"/>
     <w:multiLevelType w:val="hybridMultilevel"/>
     <w:tmpl w:val="E518698E"/>
@@ -1752,25 +2559,28 @@
     </w:lvl>
   </w:abstractNum>
   <w:num w:numId="1" w16cid:durableId="2025982781">
-    <w:abstractNumId w:val="2"/>
+    <w:abstractNumId w:val="3"/>
   </w:num>
   <w:num w:numId="2" w16cid:durableId="10187759">
+    <w:abstractNumId w:val="6"/>
+  </w:num>
+  <w:num w:numId="3" w16cid:durableId="920217285">
     <w:abstractNumId w:val="5"/>
   </w:num>
-  <w:num w:numId="3" w16cid:durableId="920217285">
-    <w:abstractNumId w:val="4"/>
-  </w:num>
   <w:num w:numId="4" w16cid:durableId="166482208">
-    <w:abstractNumId w:val="6"/>
+    <w:abstractNumId w:val="7"/>
   </w:num>
   <w:num w:numId="5" w16cid:durableId="810559064">
-    <w:abstractNumId w:val="3"/>
+    <w:abstractNumId w:val="4"/>
   </w:num>
   <w:num w:numId="6" w16cid:durableId="967129294">
     <w:abstractNumId w:val="0"/>
   </w:num>
   <w:num w:numId="7" w16cid:durableId="1985156617">
     <w:abstractNumId w:val="1"/>
+  </w:num>
+  <w:num w:numId="8" w16cid:durableId="1105619318">
+    <w:abstractNumId w:val="2"/>
   </w:num>
 </w:numbering>
 </file>
@@ -2173,7 +2983,7 @@
   <w:style w:type="paragraph" w:default="1" w:styleId="Normal">
     <w:name w:val="Normal"/>
     <w:qFormat/>
-    <w:rsid w:val="00D63DFC"/>
+    <w:rsid w:val="005364E9"/>
   </w:style>
   <w:style w:type="paragraph" w:styleId="Heading1">
     <w:name w:val="heading 1"/>

</xml_diff>